<commit_message>
updated draft, jave scrpits for dynamic tutorial
</commit_message>
<xml_diff>
--- a/MobileAppSecurity/Drafts/Draft-Mobile App Security.docx
+++ b/MobileAppSecurity/Drafts/Draft-Mobile App Security.docx
@@ -20,7 +20,14 @@
         <w:rPr>
           <w:rFonts w:asciiTheme="minorHAnsi" w:hAnsiTheme="minorHAnsi"/>
         </w:rPr>
-        <w:t xml:space="preserve">Mobile App Security </w:t>
+        <w:t xml:space="preserve">Mobile App </w:t>
+      </w:r>
+      <w:proofErr w:type="gramStart"/>
+      <w:r>
+        <w:rPr>
+          <w:rFonts w:asciiTheme="minorHAnsi" w:hAnsiTheme="minorHAnsi"/>
+        </w:rPr>
+        <w:t xml:space="preserve">Security </w:t>
       </w:r>
       <w:r>
         <w:rPr>
@@ -28,6 +35,7 @@
         </w:rPr>
         <w:t xml:space="preserve"> Tutorial</w:t>
       </w:r>
+      <w:proofErr w:type="gramEnd"/>
     </w:p>
     <w:p>
       <w:pPr>
@@ -213,7 +221,7 @@
           <v:shape id="_x0000_i1025" type="#_x0000_t75" style="width:230.4pt;height:99.6pt" o:ole="">
             <v:imagedata r:id="rId7" o:title=""/>
           </v:shape>
-          <o:OLEObject Type="Embed" ProgID="Word.OpenDocumentText.12" ShapeID="_x0000_i1025" DrawAspect="Content" ObjectID="_1821898577" r:id="rId8"/>
+          <o:OLEObject Type="Embed" ProgID="Word.OpenDocumentText.12" ShapeID="_x0000_i1025" DrawAspect="Content" ObjectID="_1823102726" r:id="rId8"/>
         </w:object>
       </w:r>
     </w:p>
@@ -263,7 +271,7 @@
           <v:shape id="_x0000_i1026" type="#_x0000_t75" style="width:440.4pt;height:46.8pt" o:ole="">
             <v:imagedata r:id="rId9" o:title=""/>
           </v:shape>
-          <o:OLEObject Type="Embed" ProgID="Word.OpenDocumentText.12" ShapeID="_x0000_i1026" DrawAspect="Content" ObjectID="_1821898578" r:id="rId10"/>
+          <o:OLEObject Type="Embed" ProgID="Word.OpenDocumentText.12" ShapeID="_x0000_i1026" DrawAspect="Content" ObjectID="_1823102727" r:id="rId10"/>
         </w:object>
       </w:r>
     </w:p>
@@ -505,8 +513,13 @@
       <w:r>
         <w:t xml:space="preserve">IPA </w:t>
       </w:r>
-      <w:r>
-        <w:t>file although</w:t>
+      <w:proofErr w:type="gramStart"/>
+      <w:r>
+        <w:t>file</w:t>
+      </w:r>
+      <w:proofErr w:type="gramEnd"/>
+      <w:r>
+        <w:t xml:space="preserve"> although</w:t>
       </w:r>
       <w:r>
         <w:t xml:space="preserve"> </w:t>
@@ -530,7 +543,15 @@
         <w:t>The generated</w:t>
       </w:r>
       <w:r>
-        <w:t xml:space="preserve"> reported includes </w:t>
+        <w:t xml:space="preserve"> </w:t>
+      </w:r>
+      <w:proofErr w:type="gramStart"/>
+      <w:r>
+        <w:t>reported includes</w:t>
+      </w:r>
+      <w:proofErr w:type="gramEnd"/>
+      <w:r>
+        <w:t xml:space="preserve"> </w:t>
       </w:r>
       <w:r>
         <w:t>File</w:t>
@@ -617,11 +638,16 @@
       <w:r>
         <w:t xml:space="preserve">This </w:t>
       </w:r>
+      <w:proofErr w:type="gramStart"/>
       <w:r>
         <w:t xml:space="preserve">Challenge </w:t>
       </w:r>
       <w:r>
-        <w:t xml:space="preserve"> will be performing an a</w:t>
+        <w:t xml:space="preserve"> will</w:t>
+      </w:r>
+      <w:proofErr w:type="gramEnd"/>
+      <w:r>
+        <w:t xml:space="preserve"> be performing an a</w:t>
       </w:r>
       <w:r>
         <w:t>nalysis on</w:t>
@@ -865,7 +891,7 @@
           <v:shape id="_x0000_i1027" type="#_x0000_t75" style="width:403.2pt;height:52.2pt" o:ole="">
             <v:imagedata r:id="rId14" o:title=""/>
           </v:shape>
-          <o:OLEObject Type="Embed" ProgID="Word.OpenDocumentText.12" ShapeID="_x0000_i1027" DrawAspect="Content" ObjectID="_1821898579" r:id="rId15"/>
+          <o:OLEObject Type="Embed" ProgID="Word.OpenDocumentText.12" ShapeID="_x0000_i1027" DrawAspect="Content" ObjectID="_1823102728" r:id="rId15"/>
         </w:object>
       </w:r>
     </w:p>
@@ -918,7 +944,7 @@
           <v:shape id="_x0000_i1028" type="#_x0000_t75" style="width:468pt;height:49.8pt" o:ole="">
             <v:imagedata r:id="rId17" o:title=""/>
           </v:shape>
-          <o:OLEObject Type="Embed" ProgID="Word.OpenDocumentText.12" ShapeID="_x0000_i1028" DrawAspect="Content" ObjectID="_1821898580" r:id="rId18"/>
+          <o:OLEObject Type="Embed" ProgID="Word.OpenDocumentText.12" ShapeID="_x0000_i1028" DrawAspect="Content" ObjectID="_1823102729" r:id="rId18"/>
         </w:object>
       </w:r>
     </w:p>
@@ -1063,8 +1089,13 @@
         <w:t xml:space="preserve"> </w:t>
       </w:r>
       <w:r>
-        <w:t>For this tutorial I made a Pixel 5 and used the default settings and turn</w:t>
-      </w:r>
+        <w:t xml:space="preserve">For this tutorial I made a Pixel 5 and used the default settings and </w:t>
+      </w:r>
+      <w:proofErr w:type="gramStart"/>
+      <w:r>
+        <w:t>turn</w:t>
+      </w:r>
+      <w:proofErr w:type="gramEnd"/>
       <w:r>
         <w:t xml:space="preserve"> </w:t>
       </w:r>
@@ -1086,8 +1117,13 @@
       <w:r>
         <w:t xml:space="preserve">Using terminal </w:t>
       </w:r>
-      <w:r>
-        <w:t xml:space="preserve">note the data path addresses of the </w:t>
+      <w:proofErr w:type="gramStart"/>
+      <w:r>
+        <w:t>note</w:t>
+      </w:r>
+      <w:proofErr w:type="gramEnd"/>
+      <w:r>
+        <w:t xml:space="preserve"> the data path addresses of the </w:t>
       </w:r>
       <w:r>
         <w:t xml:space="preserve">Android studio </w:t>
@@ -1114,7 +1150,7 @@
           <v:shape id="_x0000_i1029" type="#_x0000_t75" style="width:468pt;height:83.4pt" o:ole="">
             <v:imagedata r:id="rId21" o:title=""/>
           </v:shape>
-          <o:OLEObject Type="Embed" ProgID="Word.OpenDocumentText.12" ShapeID="_x0000_i1029" DrawAspect="Content" ObjectID="_1821898581" r:id="rId22"/>
+          <o:OLEObject Type="Embed" ProgID="Word.OpenDocumentText.12" ShapeID="_x0000_i1029" DrawAspect="Content" ObjectID="_1823102730" r:id="rId22"/>
         </w:object>
       </w:r>
     </w:p>
@@ -1124,7 +1160,15 @@
         <w:ind w:left="720"/>
       </w:pPr>
       <w:r>
-        <w:t xml:space="preserve">*note the full file paths for your adb.exe file and </w:t>
+        <w:t>*</w:t>
+      </w:r>
+      <w:proofErr w:type="gramStart"/>
+      <w:r>
+        <w:t>note</w:t>
+      </w:r>
+      <w:proofErr w:type="gramEnd"/>
+      <w:r>
+        <w:t xml:space="preserve"> the full file paths for your adb.exe file and </w:t>
       </w:r>
       <w:r>
         <w:t>Frida server binary</w:t>
@@ -1296,8 +1340,13 @@
         <w:t xml:space="preserve">2.3.1 </w:t>
       </w:r>
       <w:r>
-        <w:t>Now that the server is running on the android device and connection is set up</w:t>
-      </w:r>
+        <w:t xml:space="preserve">Now that the server is running on the android device and connection is set </w:t>
+      </w:r>
+      <w:proofErr w:type="gramStart"/>
+      <w:r>
+        <w:t>up</w:t>
+      </w:r>
+      <w:proofErr w:type="gramEnd"/>
       <w:r>
         <w:t xml:space="preserve"> we can explore Frida’s capabilities</w:t>
       </w:r>
@@ -1318,7 +1367,15 @@
         <w:spacing w:line="240" w:lineRule="auto"/>
       </w:pPr>
       <w:r>
-        <w:t xml:space="preserve">Frida-discover: </w:t>
+        <w:t>Frida-</w:t>
+      </w:r>
+      <w:proofErr w:type="gramStart"/>
+      <w:r>
+        <w:t>discover:</w:t>
+      </w:r>
+      <w:proofErr w:type="gramEnd"/>
+      <w:r>
+        <w:t xml:space="preserve"> </w:t>
       </w:r>
       <w:r>
         <w:t>finds internal functions of the program</w:t>
@@ -1371,7 +1428,15 @@
         <w:spacing w:line="240" w:lineRule="auto"/>
       </w:pPr>
       <w:r>
-        <w:t xml:space="preserve">Frida-trace: trace functions calls dynamically, </w:t>
+        <w:t xml:space="preserve">Frida-trace: trace functions </w:t>
+      </w:r>
+      <w:proofErr w:type="gramStart"/>
+      <w:r>
+        <w:t>calls</w:t>
+      </w:r>
+      <w:proofErr w:type="gramEnd"/>
+      <w:r>
+        <w:t xml:space="preserve"> dynamically, </w:t>
       </w:r>
       <w:r>
         <w:t>and very versatile in capabilities</w:t>
@@ -1413,10 +1478,13 @@
         <w:t>2</w:t>
       </w:r>
       <w:r>
-        <w:t>: This required some more set up, using the proved diva-andr</w:t>
-      </w:r>
-      <w:r>
-        <w:t>oid application</w:t>
+        <w:t>: This required some more set up, using the prov</w:t>
+      </w:r>
+      <w:r>
+        <w:t xml:space="preserve">ided UnCrackable1 </w:t>
+      </w:r>
+      <w:r>
+        <w:t>application</w:t>
       </w:r>
       <w:r>
         <w:t>. This will also require the full</w:t>
@@ -1440,7 +1508,13 @@
         <w:t>...</w:t>
       </w:r>
       <w:r>
-        <w:t>\Downloads\ApiDemos-debug.apk"</w:t>
+        <w:t>\Downloads\</w:t>
+      </w:r>
+      <w:r>
+        <w:t>UnCrackable-Level1.apk</w:t>
+      </w:r>
+      <w:r>
+        <w:t>"</w:t>
       </w:r>
     </w:p>
     <w:p>
@@ -1488,30 +1562,38 @@
         <w:spacing w:line="240" w:lineRule="auto"/>
         <w:ind w:left="720"/>
       </w:pPr>
+      <w:r>
+        <w:t>run th</w:t>
+      </w:r>
+      <w:r>
+        <w:t>e</w:t>
+      </w:r>
+      <w:r>
+        <w:t xml:space="preserve"> run app on the virtual device GUI</w:t>
+      </w:r>
+    </w:p>
+    <w:p>
+      <w:pPr>
+        <w:spacing w:line="240" w:lineRule="auto"/>
+        <w:ind w:left="720"/>
+      </w:pPr>
+      <w:r>
+        <w:t>run Frida-</w:t>
+      </w:r>
       <w:proofErr w:type="spellStart"/>
       <w:r>
-        <w:t>Adb</w:t>
+        <w:t>ps</w:t>
       </w:r>
       <w:proofErr w:type="spellEnd"/>
       <w:r>
-        <w:t xml:space="preserve"> shell am start -W -n io </w:t>
-      </w:r>
-      <w:proofErr w:type="spellStart"/>
-      <w:r>
-        <w:t>appium.andriod.apis</w:t>
-      </w:r>
-      <w:proofErr w:type="spellEnd"/>
-      <w:r>
-        <w:t>/</w:t>
-      </w:r>
-      <w:r>
-        <w:t>.</w:t>
-      </w:r>
-      <w:proofErr w:type="spellStart"/>
-      <w:r>
-        <w:t>ApiDemos</w:t>
-      </w:r>
-      <w:proofErr w:type="spellEnd"/>
+        <w:t xml:space="preserve"> -U to see the Frida server and Uncrackable 1 process running</w:t>
+      </w:r>
+      <w:r>
+        <w:t xml:space="preserve"> and </w:t>
+      </w:r>
+      <w:r>
+        <w:t>Frida server</w:t>
+      </w:r>
     </w:p>
     <w:p>
       <w:pPr>
@@ -1523,10 +1605,10 @@
           <w:noProof/>
         </w:rPr>
         <w:drawing>
-          <wp:inline distT="0" distB="0" distL="0" distR="0" wp14:anchorId="1CF74A9E" wp14:editId="1D2A86B6">
-            <wp:extent cx="5943600" cy="1261110"/>
+          <wp:inline distT="0" distB="0" distL="0" distR="0" wp14:anchorId="1C707203" wp14:editId="23D78F6A">
+            <wp:extent cx="5943600" cy="3053715"/>
             <wp:effectExtent l="0" t="0" r="0" b="0"/>
-            <wp:docPr id="1818821851" name="Picture 1" descr="A screenshot of a computer program&#10;&#10;AI-generated content may be incorrect."/>
+            <wp:docPr id="823790628" name="Picture 1" descr="A screenshot of a computer&#10;&#10;AI-generated content may be incorrect."/>
             <wp:cNvGraphicFramePr>
               <a:graphicFrameLocks xmlns:a="http://schemas.openxmlformats.org/drawingml/2006/main" noChangeAspect="1"/>
             </wp:cNvGraphicFramePr>
@@ -1534,7 +1616,7 @@
               <a:graphicData uri="http://schemas.openxmlformats.org/drawingml/2006/picture">
                 <pic:pic xmlns:pic="http://schemas.openxmlformats.org/drawingml/2006/picture">
                   <pic:nvPicPr>
-                    <pic:cNvPr id="1818821851" name="Picture 1" descr="A screenshot of a computer program&#10;&#10;AI-generated content may be incorrect."/>
+                    <pic:cNvPr id="823790628" name="Picture 1" descr="A screenshot of a computer&#10;&#10;AI-generated content may be incorrect."/>
                     <pic:cNvPicPr/>
                   </pic:nvPicPr>
                   <pic:blipFill>
@@ -1546,7 +1628,7 @@
                   <pic:spPr>
                     <a:xfrm>
                       <a:off x="0" y="0"/>
-                      <a:ext cx="5943600" cy="1261110"/>
+                      <a:ext cx="5943600" cy="3053715"/>
                     </a:xfrm>
                     <a:prstGeom prst="rect">
                       <a:avLst/>
@@ -1564,24 +1646,6 @@
         <w:spacing w:line="240" w:lineRule="auto"/>
         <w:ind w:left="720"/>
       </w:pPr>
-      <w:r>
-        <w:t>Us</w:t>
-      </w:r>
-      <w:r>
-        <w:t xml:space="preserve">ing the Frida –discover </w:t>
-      </w:r>
-      <w:r>
-        <w:t>command find</w:t>
-      </w:r>
-      <w:r>
-        <w:t xml:space="preserve"> the functions that API Demos uses.</w:t>
-      </w:r>
-      <w:r>
-        <w:t xml:space="preserve"> How  </w:t>
-      </w:r>
-      <w:r>
-        <w:t>many threads does the command follow?</w:t>
-      </w:r>
     </w:p>
     <w:p>
       <w:pPr>
@@ -1589,32 +1653,199 @@
         <w:ind w:left="720"/>
       </w:pPr>
       <w:r>
-        <w:t xml:space="preserve">2.3.3 Challenge 2: </w:t>
-      </w:r>
-      <w:r>
-        <w:t xml:space="preserve">After finding some of the </w:t>
-      </w:r>
-      <w:r>
-        <w:t>functions</w:t>
-      </w:r>
-      <w:r>
-        <w:t xml:space="preserve"> try tracing a function that API Demos uses</w:t>
-      </w:r>
-      <w:r>
-        <w:t>. A link to a web GUI can appear in the terminal</w:t>
-      </w:r>
-      <w:r>
-        <w:t xml:space="preserve"> that give some interesting </w:t>
-      </w:r>
-      <w:r>
-        <w:t>insight</w:t>
-      </w:r>
-      <w:r>
-        <w:t xml:space="preserve"> of how the applications functions calls</w:t>
+        <w:t xml:space="preserve">Using the Frida discover command </w:t>
+      </w:r>
+      <w:r>
+        <w:t xml:space="preserve">attaching it to the Uncrackable1 PID. After initiating </w:t>
+      </w:r>
+      <w:r>
+        <w:t>the command will</w:t>
+      </w:r>
+      <w:r>
+        <w:t xml:space="preserve"> abort itself. </w:t>
+      </w:r>
+      <w:r>
+        <w:t xml:space="preserve"> </w:t>
+      </w:r>
+      <w:proofErr w:type="gramStart"/>
+      <w:r>
+        <w:t>But</w:t>
+      </w:r>
+      <w:proofErr w:type="gramEnd"/>
+      <w:r>
+        <w:t xml:space="preserve"> will give us </w:t>
+      </w:r>
+      <w:r>
+        <w:t>a function name to aid in getting the secret phrase</w:t>
       </w:r>
       <w:r>
         <w:t>.</w:t>
       </w:r>
+      <w:r>
+        <w:t xml:space="preserve"> </w:t>
+      </w:r>
+    </w:p>
+    <w:p>
+      <w:pPr>
+        <w:spacing w:line="240" w:lineRule="auto"/>
+        <w:ind w:left="720"/>
+      </w:pPr>
+      <w:r>
+        <w:rPr>
+          <w:noProof/>
+        </w:rPr>
+        <w:lastRenderedPageBreak/>
+        <w:drawing>
+          <wp:inline distT="0" distB="0" distL="0" distR="0" wp14:anchorId="6B83876D" wp14:editId="64B2967A">
+            <wp:extent cx="5943600" cy="3053715"/>
+            <wp:effectExtent l="0" t="0" r="0" b="0"/>
+            <wp:docPr id="169921118" name="Picture 1" descr="A screenshot of a computer&#10;&#10;AI-generated content may be incorrect."/>
+            <wp:cNvGraphicFramePr>
+              <a:graphicFrameLocks xmlns:a="http://schemas.openxmlformats.org/drawingml/2006/main" noChangeAspect="1"/>
+            </wp:cNvGraphicFramePr>
+            <a:graphic xmlns:a="http://schemas.openxmlformats.org/drawingml/2006/main">
+              <a:graphicData uri="http://schemas.openxmlformats.org/drawingml/2006/picture">
+                <pic:pic xmlns:pic="http://schemas.openxmlformats.org/drawingml/2006/picture">
+                  <pic:nvPicPr>
+                    <pic:cNvPr id="169921118" name="Picture 1" descr="A screenshot of a computer&#10;&#10;AI-generated content may be incorrect."/>
+                    <pic:cNvPicPr/>
+                  </pic:nvPicPr>
+                  <pic:blipFill>
+                    <a:blip r:embed="rId26"/>
+                    <a:stretch>
+                      <a:fillRect/>
+                    </a:stretch>
+                  </pic:blipFill>
+                  <pic:spPr>
+                    <a:xfrm>
+                      <a:off x="0" y="0"/>
+                      <a:ext cx="5943600" cy="3053715"/>
+                    </a:xfrm>
+                    <a:prstGeom prst="rect">
+                      <a:avLst/>
+                    </a:prstGeom>
+                  </pic:spPr>
+                </pic:pic>
+              </a:graphicData>
+            </a:graphic>
+          </wp:inline>
+        </w:drawing>
+      </w:r>
+    </w:p>
+    <w:p>
+      <w:pPr>
+        <w:spacing w:line="240" w:lineRule="auto"/>
+        <w:ind w:left="720"/>
+      </w:pPr>
+    </w:p>
+    <w:p>
+      <w:pPr>
+        <w:spacing w:line="240" w:lineRule="auto"/>
+        <w:ind w:left="720"/>
+      </w:pPr>
+    </w:p>
+    <w:p>
+      <w:pPr>
+        <w:spacing w:line="240" w:lineRule="auto"/>
+        <w:ind w:left="720"/>
+      </w:pPr>
+      <w:r>
+        <w:t>2.3.3 Challenge 2</w:t>
+      </w:r>
+      <w:r>
+        <w:t>: Using</w:t>
+      </w:r>
+      <w:r>
+        <w:t xml:space="preserve"> the</w:t>
+      </w:r>
+      <w:r>
+        <w:t xml:space="preserve"> provide java scripts obtain the Uncrackable 1 pass phrase and</w:t>
+      </w:r>
+      <w:r>
+        <w:t xml:space="preserve"> answer the following questions</w:t>
+      </w:r>
+      <w:r>
+        <w:t>.</w:t>
+      </w:r>
+    </w:p>
+    <w:p>
+      <w:pPr>
+        <w:pStyle w:val="ListParagraph"/>
+        <w:numPr>
+          <w:ilvl w:val="0"/>
+          <w:numId w:val="17"/>
+        </w:numPr>
+        <w:spacing w:line="240" w:lineRule="auto"/>
+      </w:pPr>
+      <w:r>
+        <w:t>W</w:t>
+      </w:r>
+      <w:r>
+        <w:t>hat classes did the enum-hook.js</w:t>
+      </w:r>
+      <w:r>
+        <w:t xml:space="preserve"> print</w:t>
+      </w:r>
+      <w:r>
+        <w:t>?</w:t>
+      </w:r>
+    </w:p>
+    <w:p>
+      <w:pPr>
+        <w:pStyle w:val="ListParagraph"/>
+        <w:numPr>
+          <w:ilvl w:val="0"/>
+          <w:numId w:val="17"/>
+        </w:numPr>
+        <w:spacing w:line="240" w:lineRule="auto"/>
+      </w:pPr>
+      <w:r>
+        <w:t>Which class would be the most relevant for hooking to</w:t>
+      </w:r>
+      <w:r>
+        <w:t xml:space="preserve"> </w:t>
+      </w:r>
+      <w:proofErr w:type="gramStart"/>
+      <w:r>
+        <w:t>in order to</w:t>
+      </w:r>
+      <w:proofErr w:type="gramEnd"/>
+      <w:r>
+        <w:t xml:space="preserve"> obtain the </w:t>
+      </w:r>
+      <w:proofErr w:type="spellStart"/>
+      <w:r>
+        <w:t>passphase</w:t>
+      </w:r>
+      <w:proofErr w:type="spellEnd"/>
+      <w:r>
+        <w:t>?</w:t>
+      </w:r>
+    </w:p>
+    <w:p>
+      <w:pPr>
+        <w:pStyle w:val="ListParagraph"/>
+        <w:numPr>
+          <w:ilvl w:val="0"/>
+          <w:numId w:val="17"/>
+        </w:numPr>
+        <w:spacing w:line="240" w:lineRule="auto"/>
+      </w:pPr>
+      <w:r>
+        <w:t xml:space="preserve">What is the </w:t>
+      </w:r>
+      <w:r>
+        <w:t>type of encryption</w:t>
+      </w:r>
+      <w:r>
+        <w:t xml:space="preserve"> used for the passphrase?</w:t>
+      </w:r>
+    </w:p>
+    <w:p>
+      <w:pPr>
+        <w:spacing w:line="240" w:lineRule="auto"/>
+        <w:ind w:left="720"/>
+      </w:pPr>
     </w:p>
     <w:p>
       <w:pPr>
@@ -1661,7 +1892,37 @@
         <w:t>2.</w:t>
       </w:r>
       <w:r>
-        <w:t xml:space="preserve"> MobSF flagged string values in the APK resources containing API tokens. Developers should store them server-side, not inside the app.</w:t>
+        <w:t xml:space="preserve"> MobSF flagged string values in the APK resources containing API tokens. Developers should store </w:t>
+      </w:r>
+      <w:proofErr w:type="gramStart"/>
+      <w:r>
+        <w:t>them</w:t>
+      </w:r>
+      <w:proofErr w:type="gramEnd"/>
+      <w:r>
+        <w:t xml:space="preserve"> server-side, not inside the app.</w:t>
+      </w:r>
+    </w:p>
+    <w:p>
+      <w:pPr>
+        <w:spacing w:line="240" w:lineRule="auto"/>
+      </w:pPr>
+      <w:r>
+        <w:t>3.</w:t>
+      </w:r>
+      <w:r>
+        <w:t xml:space="preserve"> The APK presented more risks (permissions, potential secrets). The IPA was low risk but outdated. Android apps are generally more exposed to reverse engineering due to APK packaging.</w:t>
+      </w:r>
+      <w:r>
+        <w:t xml:space="preserve"> </w:t>
+      </w:r>
+    </w:p>
+    <w:p>
+      <w:pPr>
+        <w:spacing w:line="240" w:lineRule="auto"/>
+      </w:pPr>
+      <w:r>
+        <w:t xml:space="preserve">Challenge 2: </w:t>
       </w:r>
     </w:p>
     <w:p>
@@ -1670,128 +1931,373 @@
       </w:pPr>
       <w:r>
         <w:lastRenderedPageBreak/>
+        <w:t>1.</w:t>
+      </w:r>
+      <w:r>
+        <w:t xml:space="preserve"> </w:t>
+      </w:r>
+    </w:p>
+    <w:p>
+      <w:pPr>
+        <w:spacing w:line="240" w:lineRule="auto"/>
+      </w:pPr>
+      <w:r>
+        <w:t xml:space="preserve">  public static </w:t>
+      </w:r>
+      <w:proofErr w:type="spellStart"/>
+      <w:r>
+        <w:t>boolean</w:t>
+      </w:r>
+      <w:proofErr w:type="spellEnd"/>
+      <w:r>
+        <w:t xml:space="preserve"> </w:t>
+      </w:r>
+      <w:proofErr w:type="spellStart"/>
+      <w:proofErr w:type="gramStart"/>
+      <w:r>
+        <w:t>sg.vantagepoint</w:t>
+      </w:r>
+      <w:proofErr w:type="gramEnd"/>
+      <w:r>
+        <w:t>.a.</w:t>
+      </w:r>
+      <w:proofErr w:type="gramStart"/>
+      <w:r>
+        <w:t>b.a</w:t>
+      </w:r>
+      <w:proofErr w:type="spellEnd"/>
+      <w:proofErr w:type="gramEnd"/>
+      <w:r>
+        <w:t>(</w:t>
+      </w:r>
+      <w:proofErr w:type="spellStart"/>
+      <w:proofErr w:type="gramStart"/>
+      <w:r>
+        <w:t>android.content</w:t>
+      </w:r>
+      <w:proofErr w:type="gramEnd"/>
+      <w:r>
+        <w:t>.Context</w:t>
+      </w:r>
+      <w:proofErr w:type="spellEnd"/>
+      <w:r>
+        <w:t>)</w:t>
+      </w:r>
+    </w:p>
+    <w:p>
+      <w:pPr>
+        <w:spacing w:line="240" w:lineRule="auto"/>
+      </w:pPr>
+      <w:r>
+        <w:t xml:space="preserve">  public static </w:t>
+      </w:r>
+      <w:proofErr w:type="spellStart"/>
+      <w:r>
+        <w:t>boolean</w:t>
+      </w:r>
+      <w:proofErr w:type="spellEnd"/>
+      <w:r>
+        <w:t xml:space="preserve"> </w:t>
+      </w:r>
+      <w:proofErr w:type="spellStart"/>
+      <w:proofErr w:type="gramStart"/>
+      <w:r>
+        <w:t>sg.vantagepoint</w:t>
+      </w:r>
+      <w:proofErr w:type="gramEnd"/>
+      <w:r>
+        <w:t>.a.</w:t>
+      </w:r>
+      <w:proofErr w:type="gramStart"/>
+      <w:r>
+        <w:t>c.a</w:t>
+      </w:r>
+      <w:proofErr w:type="spellEnd"/>
+      <w:proofErr w:type="gramEnd"/>
+      <w:r>
+        <w:t>()</w:t>
+      </w:r>
+    </w:p>
+    <w:p>
+      <w:pPr>
+        <w:spacing w:line="240" w:lineRule="auto"/>
+      </w:pPr>
+      <w:r>
+        <w:t xml:space="preserve">  public static </w:t>
+      </w:r>
+      <w:proofErr w:type="spellStart"/>
+      <w:r>
+        <w:t>boolean</w:t>
+      </w:r>
+      <w:proofErr w:type="spellEnd"/>
+      <w:r>
+        <w:t xml:space="preserve"> </w:t>
+      </w:r>
+      <w:proofErr w:type="spellStart"/>
+      <w:proofErr w:type="gramStart"/>
+      <w:r>
+        <w:t>sg.vantagepoint</w:t>
+      </w:r>
+      <w:proofErr w:type="gramEnd"/>
+      <w:r>
+        <w:t>.a.</w:t>
+      </w:r>
+      <w:proofErr w:type="gramStart"/>
+      <w:r>
+        <w:t>c.b</w:t>
+      </w:r>
+      <w:proofErr w:type="spellEnd"/>
+      <w:proofErr w:type="gramEnd"/>
+      <w:r>
+        <w:t>()</w:t>
+      </w:r>
+    </w:p>
+    <w:p>
+      <w:pPr>
+        <w:spacing w:line="240" w:lineRule="auto"/>
+      </w:pPr>
+      <w:r>
+        <w:t xml:space="preserve">  public static </w:t>
+      </w:r>
+      <w:proofErr w:type="spellStart"/>
+      <w:r>
+        <w:t>boolean</w:t>
+      </w:r>
+      <w:proofErr w:type="spellEnd"/>
+      <w:r>
+        <w:t xml:space="preserve"> </w:t>
+      </w:r>
+      <w:proofErr w:type="spellStart"/>
+      <w:proofErr w:type="gramStart"/>
+      <w:r>
+        <w:t>sg.vantagepoint</w:t>
+      </w:r>
+      <w:proofErr w:type="gramEnd"/>
+      <w:r>
+        <w:t>.a.c.</w:t>
+      </w:r>
+      <w:proofErr w:type="gramStart"/>
+      <w:r>
+        <w:t>c</w:t>
+      </w:r>
+      <w:proofErr w:type="spellEnd"/>
+      <w:r>
+        <w:t>(</w:t>
+      </w:r>
+      <w:proofErr w:type="gramEnd"/>
+      <w:r>
+        <w:t>)</w:t>
+      </w:r>
+    </w:p>
+    <w:p>
+      <w:pPr>
+        <w:spacing w:line="240" w:lineRule="auto"/>
+      </w:pPr>
+      <w:r>
+        <w:t xml:space="preserve">=== </w:t>
+      </w:r>
+      <w:proofErr w:type="gramStart"/>
+      <w:r>
+        <w:t>sg.vantagepoint</w:t>
+      </w:r>
+      <w:proofErr w:type="gramEnd"/>
+      <w:r>
+        <w:t>.uncrackable1.MainActivity ===</w:t>
+      </w:r>
+    </w:p>
+    <w:p>
+      <w:pPr>
+        <w:spacing w:line="240" w:lineRule="auto"/>
+      </w:pPr>
+      <w:r>
+        <w:t xml:space="preserve">  private void </w:t>
+      </w:r>
+      <w:proofErr w:type="gramStart"/>
+      <w:r>
+        <w:t>sg.vantagepoint</w:t>
+      </w:r>
+      <w:proofErr w:type="gramEnd"/>
+      <w:r>
+        <w:t>.</w:t>
+      </w:r>
+      <w:proofErr w:type="gramStart"/>
+      <w:r>
+        <w:t>uncrackable1.MainActivity.a</w:t>
+      </w:r>
+      <w:proofErr w:type="gramEnd"/>
+      <w:r>
+        <w:t>(</w:t>
+      </w:r>
+      <w:proofErr w:type="spellStart"/>
+      <w:proofErr w:type="gramStart"/>
+      <w:r>
+        <w:t>java.lang</w:t>
+      </w:r>
+      <w:proofErr w:type="gramEnd"/>
+      <w:r>
+        <w:t>.String</w:t>
+      </w:r>
+      <w:proofErr w:type="spellEnd"/>
+      <w:r>
+        <w:t>)</w:t>
+      </w:r>
+    </w:p>
+    <w:p>
+      <w:pPr>
+        <w:spacing w:line="240" w:lineRule="auto"/>
+      </w:pPr>
+      <w:r>
+        <w:t xml:space="preserve">  protected void </w:t>
+      </w:r>
+      <w:proofErr w:type="gramStart"/>
+      <w:r>
+        <w:t>sg.vantagepoint</w:t>
+      </w:r>
+      <w:proofErr w:type="gramEnd"/>
+      <w:r>
+        <w:t>.</w:t>
+      </w:r>
+      <w:proofErr w:type="gramStart"/>
+      <w:r>
+        <w:t>uncrackable1.MainActivity.onCreate</w:t>
+      </w:r>
+      <w:proofErr w:type="gramEnd"/>
+      <w:r>
+        <w:t>(android.</w:t>
+      </w:r>
+      <w:proofErr w:type="gramStart"/>
+      <w:r>
+        <w:t>os.Bundle</w:t>
+      </w:r>
+      <w:proofErr w:type="gramEnd"/>
+      <w:r>
+        <w:t>)</w:t>
+      </w:r>
+    </w:p>
+    <w:p>
+      <w:pPr>
+        <w:spacing w:line="240" w:lineRule="auto"/>
+      </w:pPr>
+      <w:r>
+        <w:t xml:space="preserve">  public void </w:t>
+      </w:r>
+      <w:proofErr w:type="gramStart"/>
+      <w:r>
+        <w:t>sg.vantagepoint</w:t>
+      </w:r>
+      <w:proofErr w:type="gramEnd"/>
+      <w:r>
+        <w:t>.</w:t>
+      </w:r>
+      <w:proofErr w:type="gramStart"/>
+      <w:r>
+        <w:t>uncrackable1.MainActivity.verify</w:t>
+      </w:r>
+      <w:proofErr w:type="gramEnd"/>
+      <w:r>
+        <w:t>(</w:t>
+      </w:r>
+      <w:proofErr w:type="gramStart"/>
+      <w:r>
+        <w:t>android.view</w:t>
+      </w:r>
+      <w:proofErr w:type="gramEnd"/>
+      <w:r>
+        <w:t>.View)</w:t>
+      </w:r>
+    </w:p>
+    <w:p>
+      <w:pPr>
+        <w:spacing w:line="240" w:lineRule="auto"/>
+      </w:pPr>
+      <w:r>
+        <w:t>2.</w:t>
+      </w:r>
+      <w:r>
+        <w:t xml:space="preserve"> </w:t>
+      </w:r>
+      <w:r>
+        <w:t xml:space="preserve"> </w:t>
+      </w:r>
+      <w:proofErr w:type="gramStart"/>
+      <w:r>
+        <w:t>sg,vantagepoint</w:t>
+      </w:r>
+      <w:proofErr w:type="gramEnd"/>
+      <w:r>
+        <w:t>.uncrackable1</w:t>
+      </w:r>
+      <w:r>
+        <w:t>.MainActivity will be relevant to hook to obtain the passphrase</w:t>
+      </w:r>
+      <w:r>
+        <w:t xml:space="preserve">. </w:t>
+      </w:r>
+      <w:r>
+        <w:t>T</w:t>
+      </w:r>
+      <w:r>
+        <w:t>he</w:t>
+      </w:r>
+      <w:r>
+        <w:t xml:space="preserve"> </w:t>
+      </w:r>
+      <w:proofErr w:type="gramStart"/>
+      <w:r>
+        <w:t xml:space="preserve">private </w:t>
+      </w:r>
+      <w:r>
+        <w:t xml:space="preserve"> display</w:t>
+      </w:r>
+      <w:proofErr w:type="gramEnd"/>
+      <w:r>
+        <w:t xml:space="preserve"> lang string function </w:t>
+      </w:r>
+      <w:proofErr w:type="gramStart"/>
+      <w:r>
+        <w:t>mean</w:t>
+      </w:r>
+      <w:proofErr w:type="gramEnd"/>
+      <w:r>
+        <w:t xml:space="preserve"> direct access to verif</w:t>
+      </w:r>
+      <w:r>
+        <w:t>ication flow</w:t>
+      </w:r>
+    </w:p>
+    <w:p>
+      <w:pPr>
+        <w:spacing w:line="240" w:lineRule="auto"/>
+      </w:pPr>
+      <w:r>
         <w:t>3.</w:t>
       </w:r>
       <w:r>
-        <w:t xml:space="preserve"> The APK presented more risks (permissions, potential secrets). The IPA was low risk but outdated. Android apps are generally more exposed to reverse engineering due to APK packaging.</w:t>
-      </w:r>
-      <w:r>
-        <w:t xml:space="preserve"> </w:t>
-      </w:r>
-    </w:p>
-    <w:p>
-      <w:pPr>
-        <w:spacing w:line="240" w:lineRule="auto"/>
-      </w:pPr>
-      <w:r>
-        <w:t>Challenge 2: can trace any function</w:t>
-      </w:r>
-      <w:r>
-        <w:t xml:space="preserve"> command format would be:</w:t>
-      </w:r>
-    </w:p>
-    <w:p>
-      <w:pPr>
-        <w:spacing w:line="240" w:lineRule="auto"/>
-      </w:pPr>
-      <w:r>
-        <w:t xml:space="preserve"> </w:t>
-      </w:r>
-      <w:proofErr w:type="spellStart"/>
-      <w:r>
-        <w:t>frida</w:t>
-      </w:r>
-      <w:proofErr w:type="spellEnd"/>
-      <w:r>
-        <w:t>-trace -U -p 3798 -</w:t>
-      </w:r>
-      <w:proofErr w:type="spellStart"/>
-      <w:r>
-        <w:t>i</w:t>
-      </w:r>
-      <w:proofErr w:type="spellEnd"/>
-      <w:r>
-        <w:t xml:space="preserve"> "open" -</w:t>
-      </w:r>
-      <w:proofErr w:type="spellStart"/>
-      <w:r>
-        <w:t>i</w:t>
-      </w:r>
-      <w:proofErr w:type="spellEnd"/>
-      <w:r>
-        <w:t xml:space="preserve"> "read" -</w:t>
-      </w:r>
-      <w:proofErr w:type="spellStart"/>
-      <w:r>
-        <w:t>i</w:t>
-      </w:r>
-      <w:proofErr w:type="spellEnd"/>
-      <w:r>
-        <w:t xml:space="preserve"> "write" -</w:t>
-      </w:r>
-      <w:proofErr w:type="spellStart"/>
-      <w:r>
-        <w:t>i</w:t>
-      </w:r>
-      <w:proofErr w:type="spellEnd"/>
-      <w:r>
-        <w:t xml:space="preserve"> "connect" -</w:t>
-      </w:r>
-      <w:proofErr w:type="spellStart"/>
-      <w:r>
-        <w:t>i</w:t>
-      </w:r>
-      <w:proofErr w:type="spellEnd"/>
-      <w:r>
-        <w:t xml:space="preserve"> "send" -</w:t>
-      </w:r>
-      <w:proofErr w:type="spellStart"/>
-      <w:r>
-        <w:t>i</w:t>
-      </w:r>
-      <w:proofErr w:type="spellEnd"/>
-      <w:r>
-        <w:t xml:space="preserve"> "</w:t>
-      </w:r>
-      <w:proofErr w:type="spellStart"/>
-      <w:r>
-        <w:t>recv</w:t>
-      </w:r>
-      <w:proofErr w:type="spellEnd"/>
-      <w:r>
-        <w:t>" -</w:t>
-      </w:r>
-      <w:proofErr w:type="spellStart"/>
-      <w:r>
-        <w:t>i</w:t>
-      </w:r>
-      <w:proofErr w:type="spellEnd"/>
-      <w:r>
-        <w:t xml:space="preserve"> "</w:t>
-      </w:r>
-      <w:proofErr w:type="spellStart"/>
-      <w:r>
-        <w:t>SSL_write</w:t>
-      </w:r>
-      <w:proofErr w:type="spellEnd"/>
-      <w:r>
-        <w:t>" -</w:t>
-      </w:r>
-      <w:proofErr w:type="spellStart"/>
-      <w:r>
-        <w:t>i</w:t>
-      </w:r>
-      <w:proofErr w:type="spellEnd"/>
-      <w:r>
-        <w:t xml:space="preserve"> "</w:t>
-      </w:r>
-      <w:proofErr w:type="spellStart"/>
-      <w:r>
-        <w:t>SSL_read</w:t>
-      </w:r>
-      <w:proofErr w:type="spellEnd"/>
-      <w:r>
-        <w:t>"</w:t>
+        <w:t xml:space="preserve"> AES encryption is used</w:t>
+      </w:r>
+    </w:p>
+    <w:p>
+      <w:pPr>
+        <w:spacing w:line="240" w:lineRule="auto"/>
+      </w:pPr>
+      <w:r>
+        <w:t xml:space="preserve">Passphrase: </w:t>
+      </w:r>
+      <w:r>
+        <w:t>I want to believe</w:t>
+      </w:r>
+    </w:p>
+    <w:p>
+      <w:pPr>
+        <w:spacing w:line="240" w:lineRule="auto"/>
+      </w:pPr>
+    </w:p>
+    <w:p>
+      <w:pPr>
+        <w:spacing w:line="240" w:lineRule="auto"/>
+      </w:pPr>
+      <w:r>
+        <w:tab/>
       </w:r>
     </w:p>
     <w:p/>
@@ -1804,7 +2310,7 @@
       </w:r>
     </w:p>
     <w:p>
-      <w:hyperlink r:id="rId26" w:history="1">
+      <w:hyperlink r:id="rId27" w:history="1">
         <w:r>
           <w:rPr>
             <w:rStyle w:val="Hyperlink"/>
@@ -1814,7 +2320,7 @@
       </w:hyperlink>
     </w:p>
     <w:p>
-      <w:hyperlink r:id="rId27" w:history="1">
+      <w:hyperlink r:id="rId28" w:history="1">
         <w:r>
           <w:rPr>
             <w:rStyle w:val="Hyperlink"/>
@@ -1828,6 +2334,18 @@
       <w:pPr>
         <w:pStyle w:val="TOCHeading"/>
       </w:pPr>
+    </w:p>
+    <w:p/>
+    <w:p>
+      <w:r>
+        <w:t>Discover on Uncrackable 1</w:t>
+      </w:r>
+    </w:p>
+    <w:p/>
+    <w:p>
+      <w:r>
+        <w:t>PID of uncrackable1</w:t>
+      </w:r>
     </w:p>
     <w:p/>
     <w:sectPr>
@@ -1992,6 +2510,92 @@
     </w:lvl>
   </w:abstractNum>
   <w:abstractNum w:abstractNumId="1" w15:restartNumberingAfterBreak="0">
+    <w:nsid w:val="0D89628C"/>
+    <w:multiLevelType w:val="hybridMultilevel"/>
+    <w:tmpl w:val="A55C3462"/>
+    <w:lvl w:ilvl="0" w:tplc="0409000F">
+      <w:start w:val="1"/>
+      <w:numFmt w:val="decimal"/>
+      <w:lvlText w:val="%1."/>
+      <w:lvlJc w:val="left"/>
+      <w:pPr>
+        <w:ind w:left="720" w:hanging="360"/>
+      </w:pPr>
+    </w:lvl>
+    <w:lvl w:ilvl="1" w:tplc="04090019" w:tentative="1">
+      <w:start w:val="1"/>
+      <w:numFmt w:val="lowerLetter"/>
+      <w:lvlText w:val="%2."/>
+      <w:lvlJc w:val="left"/>
+      <w:pPr>
+        <w:ind w:left="1440" w:hanging="360"/>
+      </w:pPr>
+    </w:lvl>
+    <w:lvl w:ilvl="2" w:tplc="0409001B">
+      <w:start w:val="1"/>
+      <w:numFmt w:val="lowerRoman"/>
+      <w:lvlText w:val="%3."/>
+      <w:lvlJc w:val="right"/>
+      <w:pPr>
+        <w:ind w:left="2160" w:hanging="180"/>
+      </w:pPr>
+    </w:lvl>
+    <w:lvl w:ilvl="3" w:tplc="0409000F" w:tentative="1">
+      <w:start w:val="1"/>
+      <w:numFmt w:val="decimal"/>
+      <w:lvlText w:val="%4."/>
+      <w:lvlJc w:val="left"/>
+      <w:pPr>
+        <w:ind w:left="2880" w:hanging="360"/>
+      </w:pPr>
+    </w:lvl>
+    <w:lvl w:ilvl="4" w:tplc="04090019" w:tentative="1">
+      <w:start w:val="1"/>
+      <w:numFmt w:val="lowerLetter"/>
+      <w:lvlText w:val="%5."/>
+      <w:lvlJc w:val="left"/>
+      <w:pPr>
+        <w:ind w:left="3600" w:hanging="360"/>
+      </w:pPr>
+    </w:lvl>
+    <w:lvl w:ilvl="5" w:tplc="0409001B" w:tentative="1">
+      <w:start w:val="1"/>
+      <w:numFmt w:val="lowerRoman"/>
+      <w:lvlText w:val="%6."/>
+      <w:lvlJc w:val="right"/>
+      <w:pPr>
+        <w:ind w:left="4320" w:hanging="180"/>
+      </w:pPr>
+    </w:lvl>
+    <w:lvl w:ilvl="6" w:tplc="0409000F" w:tentative="1">
+      <w:start w:val="1"/>
+      <w:numFmt w:val="decimal"/>
+      <w:lvlText w:val="%7."/>
+      <w:lvlJc w:val="left"/>
+      <w:pPr>
+        <w:ind w:left="5040" w:hanging="360"/>
+      </w:pPr>
+    </w:lvl>
+    <w:lvl w:ilvl="7" w:tplc="04090019" w:tentative="1">
+      <w:start w:val="1"/>
+      <w:numFmt w:val="lowerLetter"/>
+      <w:lvlText w:val="%8."/>
+      <w:lvlJc w:val="left"/>
+      <w:pPr>
+        <w:ind w:left="5760" w:hanging="360"/>
+      </w:pPr>
+    </w:lvl>
+    <w:lvl w:ilvl="8" w:tplc="0409001B" w:tentative="1">
+      <w:start w:val="1"/>
+      <w:numFmt w:val="lowerRoman"/>
+      <w:lvlText w:val="%9."/>
+      <w:lvlJc w:val="right"/>
+      <w:pPr>
+        <w:ind w:left="6480" w:hanging="180"/>
+      </w:pPr>
+    </w:lvl>
+  </w:abstractNum>
+  <w:abstractNum w:abstractNumId="2" w15:restartNumberingAfterBreak="0">
     <w:nsid w:val="101529E9"/>
     <w:multiLevelType w:val="multilevel"/>
     <w:tmpl w:val="0624F452"/>
@@ -2104,7 +2708,7 @@
       </w:rPr>
     </w:lvl>
   </w:abstractNum>
-  <w:abstractNum w:abstractNumId="2" w15:restartNumberingAfterBreak="0">
+  <w:abstractNum w:abstractNumId="3" w15:restartNumberingAfterBreak="0">
     <w:nsid w:val="1CAE70AB"/>
     <w:multiLevelType w:val="multilevel"/>
     <w:tmpl w:val="62E0A33C"/>
@@ -2217,7 +2821,7 @@
       </w:rPr>
     </w:lvl>
   </w:abstractNum>
-  <w:abstractNum w:abstractNumId="3" w15:restartNumberingAfterBreak="0">
+  <w:abstractNum w:abstractNumId="4" w15:restartNumberingAfterBreak="0">
     <w:nsid w:val="21922020"/>
     <w:multiLevelType w:val="hybridMultilevel"/>
     <w:tmpl w:val="DB166D1E"/>
@@ -2306,7 +2910,7 @@
       </w:pPr>
     </w:lvl>
   </w:abstractNum>
-  <w:abstractNum w:abstractNumId="4" w15:restartNumberingAfterBreak="0">
+  <w:abstractNum w:abstractNumId="5" w15:restartNumberingAfterBreak="0">
     <w:nsid w:val="26067541"/>
     <w:multiLevelType w:val="hybridMultilevel"/>
     <w:tmpl w:val="287A4AA0"/>
@@ -2419,7 +3023,7 @@
       </w:rPr>
     </w:lvl>
   </w:abstractNum>
-  <w:abstractNum w:abstractNumId="5" w15:restartNumberingAfterBreak="0">
+  <w:abstractNum w:abstractNumId="6" w15:restartNumberingAfterBreak="0">
     <w:nsid w:val="288076AC"/>
     <w:multiLevelType w:val="multilevel"/>
     <w:tmpl w:val="D4AEA7B8"/>
@@ -2532,7 +3136,7 @@
       </w:rPr>
     </w:lvl>
   </w:abstractNum>
-  <w:abstractNum w:abstractNumId="6" w15:restartNumberingAfterBreak="0">
+  <w:abstractNum w:abstractNumId="7" w15:restartNumberingAfterBreak="0">
     <w:nsid w:val="2C933F23"/>
     <w:multiLevelType w:val="multilevel"/>
     <w:tmpl w:val="0624F452"/>
@@ -2646,7 +3250,7 @@
       </w:rPr>
     </w:lvl>
   </w:abstractNum>
-  <w:abstractNum w:abstractNumId="7" w15:restartNumberingAfterBreak="0">
+  <w:abstractNum w:abstractNumId="8" w15:restartNumberingAfterBreak="0">
     <w:nsid w:val="32A76481"/>
     <w:multiLevelType w:val="multilevel"/>
     <w:tmpl w:val="046C25A6"/>
@@ -2759,7 +3363,7 @@
       </w:rPr>
     </w:lvl>
   </w:abstractNum>
-  <w:abstractNum w:abstractNumId="8" w15:restartNumberingAfterBreak="0">
+  <w:abstractNum w:abstractNumId="9" w15:restartNumberingAfterBreak="0">
     <w:nsid w:val="373D6382"/>
     <w:multiLevelType w:val="hybridMultilevel"/>
     <w:tmpl w:val="CE60E812"/>
@@ -2848,7 +3452,7 @@
       </w:pPr>
     </w:lvl>
   </w:abstractNum>
-  <w:abstractNum w:abstractNumId="9" w15:restartNumberingAfterBreak="0">
+  <w:abstractNum w:abstractNumId="10" w15:restartNumberingAfterBreak="0">
     <w:nsid w:val="39693043"/>
     <w:multiLevelType w:val="multilevel"/>
     <w:tmpl w:val="5F46620C"/>
@@ -2997,7 +3601,93 @@
       </w:rPr>
     </w:lvl>
   </w:abstractNum>
-  <w:abstractNum w:abstractNumId="10" w15:restartNumberingAfterBreak="0">
+  <w:abstractNum w:abstractNumId="11" w15:restartNumberingAfterBreak="0">
+    <w:nsid w:val="3C252214"/>
+    <w:multiLevelType w:val="hybridMultilevel"/>
+    <w:tmpl w:val="E1FC3434"/>
+    <w:lvl w:ilvl="0" w:tplc="0409000F">
+      <w:start w:val="1"/>
+      <w:numFmt w:val="decimal"/>
+      <w:lvlText w:val="%1."/>
+      <w:lvlJc w:val="left"/>
+      <w:pPr>
+        <w:ind w:left="1440" w:hanging="360"/>
+      </w:pPr>
+    </w:lvl>
+    <w:lvl w:ilvl="1" w:tplc="FFFFFFFF" w:tentative="1">
+      <w:start w:val="1"/>
+      <w:numFmt w:val="lowerLetter"/>
+      <w:lvlText w:val="%2."/>
+      <w:lvlJc w:val="left"/>
+      <w:pPr>
+        <w:ind w:left="2160" w:hanging="360"/>
+      </w:pPr>
+    </w:lvl>
+    <w:lvl w:ilvl="2" w:tplc="0409000F">
+      <w:start w:val="1"/>
+      <w:numFmt w:val="decimal"/>
+      <w:lvlText w:val="%3."/>
+      <w:lvlJc w:val="left"/>
+      <w:pPr>
+        <w:ind w:left="3060" w:hanging="360"/>
+      </w:pPr>
+    </w:lvl>
+    <w:lvl w:ilvl="3" w:tplc="FFFFFFFF" w:tentative="1">
+      <w:start w:val="1"/>
+      <w:numFmt w:val="decimal"/>
+      <w:lvlText w:val="%4."/>
+      <w:lvlJc w:val="left"/>
+      <w:pPr>
+        <w:ind w:left="3600" w:hanging="360"/>
+      </w:pPr>
+    </w:lvl>
+    <w:lvl w:ilvl="4" w:tplc="FFFFFFFF" w:tentative="1">
+      <w:start w:val="1"/>
+      <w:numFmt w:val="lowerLetter"/>
+      <w:lvlText w:val="%5."/>
+      <w:lvlJc w:val="left"/>
+      <w:pPr>
+        <w:ind w:left="4320" w:hanging="360"/>
+      </w:pPr>
+    </w:lvl>
+    <w:lvl w:ilvl="5" w:tplc="FFFFFFFF" w:tentative="1">
+      <w:start w:val="1"/>
+      <w:numFmt w:val="lowerRoman"/>
+      <w:lvlText w:val="%6."/>
+      <w:lvlJc w:val="right"/>
+      <w:pPr>
+        <w:ind w:left="5040" w:hanging="180"/>
+      </w:pPr>
+    </w:lvl>
+    <w:lvl w:ilvl="6" w:tplc="FFFFFFFF" w:tentative="1">
+      <w:start w:val="1"/>
+      <w:numFmt w:val="decimal"/>
+      <w:lvlText w:val="%7."/>
+      <w:lvlJc w:val="left"/>
+      <w:pPr>
+        <w:ind w:left="5760" w:hanging="360"/>
+      </w:pPr>
+    </w:lvl>
+    <w:lvl w:ilvl="7" w:tplc="FFFFFFFF" w:tentative="1">
+      <w:start w:val="1"/>
+      <w:numFmt w:val="lowerLetter"/>
+      <w:lvlText w:val="%8."/>
+      <w:lvlJc w:val="left"/>
+      <w:pPr>
+        <w:ind w:left="6480" w:hanging="360"/>
+      </w:pPr>
+    </w:lvl>
+    <w:lvl w:ilvl="8" w:tplc="FFFFFFFF" w:tentative="1">
+      <w:start w:val="1"/>
+      <w:numFmt w:val="lowerRoman"/>
+      <w:lvlText w:val="%9."/>
+      <w:lvlJc w:val="right"/>
+      <w:pPr>
+        <w:ind w:left="7200" w:hanging="180"/>
+      </w:pPr>
+    </w:lvl>
+  </w:abstractNum>
+  <w:abstractNum w:abstractNumId="12" w15:restartNumberingAfterBreak="0">
     <w:nsid w:val="594731CC"/>
     <w:multiLevelType w:val="multilevel"/>
     <w:tmpl w:val="2072337C"/>
@@ -3110,7 +3800,7 @@
       </w:rPr>
     </w:lvl>
   </w:abstractNum>
-  <w:abstractNum w:abstractNumId="11" w15:restartNumberingAfterBreak="0">
+  <w:abstractNum w:abstractNumId="13" w15:restartNumberingAfterBreak="0">
     <w:nsid w:val="5B9A65CB"/>
     <w:multiLevelType w:val="multilevel"/>
     <w:tmpl w:val="C49C51CC"/>
@@ -3259,7 +3949,7 @@
       </w:rPr>
     </w:lvl>
   </w:abstractNum>
-  <w:abstractNum w:abstractNumId="12" w15:restartNumberingAfterBreak="0">
+  <w:abstractNum w:abstractNumId="14" w15:restartNumberingAfterBreak="0">
     <w:nsid w:val="66E76EDC"/>
     <w:multiLevelType w:val="multilevel"/>
     <w:tmpl w:val="03C85DF0"/>
@@ -3380,7 +4070,7 @@
       </w:rPr>
     </w:lvl>
   </w:abstractNum>
-  <w:abstractNum w:abstractNumId="13" w15:restartNumberingAfterBreak="0">
+  <w:abstractNum w:abstractNumId="15" w15:restartNumberingAfterBreak="0">
     <w:nsid w:val="67D77888"/>
     <w:multiLevelType w:val="multilevel"/>
     <w:tmpl w:val="A0101E60"/>
@@ -3493,7 +4183,7 @@
       </w:rPr>
     </w:lvl>
   </w:abstractNum>
-  <w:abstractNum w:abstractNumId="14" w15:restartNumberingAfterBreak="0">
+  <w:abstractNum w:abstractNumId="16" w15:restartNumberingAfterBreak="0">
     <w:nsid w:val="7CE52556"/>
     <w:multiLevelType w:val="hybridMultilevel"/>
     <w:tmpl w:val="41B630F2"/>
@@ -3583,49 +4273,55 @@
     </w:lvl>
   </w:abstractNum>
   <w:num w:numId="1" w16cid:durableId="1242258980">
+    <w:abstractNumId w:val="9"/>
+  </w:num>
+  <w:num w:numId="2" w16cid:durableId="2110194412">
+    <w:abstractNumId w:val="4"/>
+  </w:num>
+  <w:num w:numId="3" w16cid:durableId="545682544">
+    <w:abstractNumId w:val="14"/>
+  </w:num>
+  <w:num w:numId="4" w16cid:durableId="1704554612">
+    <w:abstractNumId w:val="15"/>
+  </w:num>
+  <w:num w:numId="5" w16cid:durableId="1534225191">
+    <w:abstractNumId w:val="6"/>
+  </w:num>
+  <w:num w:numId="6" w16cid:durableId="1736391328">
+    <w:abstractNumId w:val="3"/>
+  </w:num>
+  <w:num w:numId="7" w16cid:durableId="1440107794">
     <w:abstractNumId w:val="8"/>
   </w:num>
-  <w:num w:numId="2" w16cid:durableId="2110194412">
-    <w:abstractNumId w:val="3"/>
-  </w:num>
-  <w:num w:numId="3" w16cid:durableId="545682544">
+  <w:num w:numId="8" w16cid:durableId="976955845">
     <w:abstractNumId w:val="12"/>
   </w:num>
-  <w:num w:numId="4" w16cid:durableId="1704554612">
-    <w:abstractNumId w:val="13"/>
-  </w:num>
-  <w:num w:numId="5" w16cid:durableId="1534225191">
-    <w:abstractNumId w:val="5"/>
-  </w:num>
-  <w:num w:numId="6" w16cid:durableId="1736391328">
+  <w:num w:numId="9" w16cid:durableId="1141851305">
     <w:abstractNumId w:val="2"/>
   </w:num>
-  <w:num w:numId="7" w16cid:durableId="1440107794">
+  <w:num w:numId="10" w16cid:durableId="1384057159">
     <w:abstractNumId w:val="7"/>
   </w:num>
-  <w:num w:numId="8" w16cid:durableId="976955845">
+  <w:num w:numId="11" w16cid:durableId="375088628">
+    <w:abstractNumId w:val="16"/>
+  </w:num>
+  <w:num w:numId="12" w16cid:durableId="1664115990">
     <w:abstractNumId w:val="10"/>
   </w:num>
-  <w:num w:numId="9" w16cid:durableId="1141851305">
-    <w:abstractNumId w:val="1"/>
-  </w:num>
-  <w:num w:numId="10" w16cid:durableId="1384057159">
-    <w:abstractNumId w:val="6"/>
-  </w:num>
-  <w:num w:numId="11" w16cid:durableId="375088628">
-    <w:abstractNumId w:val="14"/>
-  </w:num>
-  <w:num w:numId="12" w16cid:durableId="1664115990">
-    <w:abstractNumId w:val="9"/>
-  </w:num>
   <w:num w:numId="13" w16cid:durableId="716243093">
-    <w:abstractNumId w:val="11"/>
+    <w:abstractNumId w:val="13"/>
   </w:num>
   <w:num w:numId="14" w16cid:durableId="515194726">
     <w:abstractNumId w:val="0"/>
   </w:num>
   <w:num w:numId="15" w16cid:durableId="449132564">
-    <w:abstractNumId w:val="4"/>
+    <w:abstractNumId w:val="5"/>
+  </w:num>
+  <w:num w:numId="16" w16cid:durableId="694959328">
+    <w:abstractNumId w:val="1"/>
+  </w:num>
+  <w:num w:numId="17" w16cid:durableId="374044726">
+    <w:abstractNumId w:val="11"/>
   </w:num>
 </w:numbering>
 </file>

</xml_diff>